<commit_message>
fix: use robust redirectTo logic for github pages subdirectories
</commit_message>
<xml_diff>
--- a/数据模型使用反馈.docx
+++ b/数据模型使用反馈.docx
@@ -199,7 +199,7 @@
         <w:spacing w:line="360" w:lineRule="auto"/>
         <w:ind w:left="0"/>
         <w:rPr>
-          <w:rFonts w:ascii="宋体" w:eastAsia="宋体" w:hAnsi="宋体" w:cs="宋体"/>
+          <w:rFonts w:ascii="宋体" w:eastAsia="宋体" w:hAnsi="宋体" w:cs="宋体" w:hint="eastAsia"/>
           <w:color w:val="FF0000"/>
           <w:sz w:val="24"/>
           <w:szCs w:val="24"/>
@@ -629,14 +629,16 @@
         <w:ind w:left="0"/>
         <w:rPr>
           <w:rFonts w:ascii="宋体" w:eastAsia="宋体" w:hAnsi="宋体" w:cs="宋体"/>
-          <w:color w:val="FF0000"/>
-          <w:sz w:val="24"/>
-          <w:szCs w:val="24"/>
-        </w:rPr>
-      </w:pPr>
-      <w:r>
-        <w:rPr>
-          <w:rFonts w:ascii="宋体" w:eastAsia="宋体" w:hAnsi="宋体" w:cs="宋体" w:hint="eastAsia"/>
+          <w:strike/>
+          <w:color w:val="FF0000"/>
+          <w:sz w:val="24"/>
+          <w:szCs w:val="24"/>
+        </w:rPr>
+      </w:pPr>
+      <w:r>
+        <w:rPr>
+          <w:rFonts w:ascii="宋体" w:eastAsia="宋体" w:hAnsi="宋体" w:cs="宋体" w:hint="eastAsia"/>
+          <w:strike/>
           <w:color w:val="FF0000"/>
           <w:sz w:val="24"/>
           <w:szCs w:val="24"/>
@@ -646,6 +648,7 @@
       <w:r>
         <w:rPr>
           <w:rFonts w:ascii="宋体" w:eastAsia="宋体" w:hAnsi="宋体" w:cs="宋体" w:hint="eastAsia"/>
+          <w:strike/>
           <w:color w:val="FF0000"/>
           <w:sz w:val="24"/>
           <w:szCs w:val="24"/>
@@ -655,6 +658,7 @@
       <w:r>
         <w:rPr>
           <w:rFonts w:ascii="宋体" w:eastAsia="宋体" w:hAnsi="宋体" w:cs="宋体" w:hint="eastAsia"/>
+          <w:strike/>
           <w:color w:val="FF0000"/>
           <w:sz w:val="24"/>
           <w:szCs w:val="24"/>

</xml_diff>